<commit_message>
Updated Streaming API DAR
</commit_message>
<xml_diff>
--- a/Documentation/DAR Reports/HomeView Streaming API DAR.docx
+++ b/Documentation/DAR Reports/HomeView Streaming API DAR.docx
@@ -387,7 +387,7 @@
           <w:szCs w:val="24"/>
           <w:rtl w:val="0"/>
         </w:rPr>
-        <w:t xml:space="preserve">March 27, 2022</w:t>
+        <w:t xml:space="preserve">April 12, 2022</w:t>
       </w:r>
     </w:p>
     <w:p>
@@ -678,7 +678,7 @@
           <w:szCs w:val="24"/>
           <w:rtl w:val="0"/>
         </w:rPr>
-        <w:t xml:space="preserve">Guidebox</w:t>
+        <w:t xml:space="preserve">Streaming Availability </w:t>
       </w:r>
     </w:p>
     <w:p>
@@ -883,7 +883,7 @@
                 <w:u w:val="single"/>
                 <w:rtl w:val="0"/>
               </w:rPr>
-              <w:t xml:space="preserve">RapidAPI</w:t>
+              <w:t xml:space="preserve">Streaming Availability</w:t>
             </w:r>
           </w:p>
         </w:tc>
@@ -1343,23 +1343,31 @@
                 <w:between w:color="auto" w:space="0" w:sz="0" w:val="none"/>
               </w:pBdr>
               <w:shd w:fill="ffffff" w:val="clear"/>
-              <w:spacing w:after="920" w:line="240" w:lineRule="auto"/>
+              <w:spacing w:after="0" w:afterAutospacing="0" w:line="276" w:lineRule="auto"/>
               <w:ind w:left="720" w:hanging="360"/>
               <w:rPr>
-                <w:color w:val="1d1d1d"/>
-                <w:sz w:val="24"/>
-                <w:szCs w:val="24"/>
-              </w:rPr>
-            </w:pPr>
-            <w:r>
-              <w:rPr>
-                <w:rtl w:val="0"/>
-              </w:rPr>
-            </w:r>
-          </w:p>
-          <w:p>
-            <w:pPr>
-              <w:widowControl w:val="0"/>
+                <w:rFonts w:ascii="Times New Roman" w:cs="Times New Roman" w:eastAsia="Times New Roman" w:hAnsi="Times New Roman"/>
+                <w:sz w:val="24"/>
+                <w:szCs w:val="24"/>
+              </w:rPr>
+            </w:pPr>
+            <w:r>
+              <w:rPr>
+                <w:rFonts w:ascii="Times New Roman" w:cs="Times New Roman" w:eastAsia="Times New Roman" w:hAnsi="Times New Roman"/>
+                <w:sz w:val="24"/>
+                <w:szCs w:val="24"/>
+                <w:rtl w:val="0"/>
+              </w:rPr>
+              <w:t xml:space="preserve">TMDB/IMDB id of shows</w:t>
+            </w:r>
+          </w:p>
+          <w:p>
+            <w:pPr>
+              <w:widowControl w:val="0"/>
+              <w:numPr>
+                <w:ilvl w:val="0"/>
+                <w:numId w:val="7"/>
+              </w:numPr>
               <w:pBdr>
                 <w:top w:color="auto" w:space="0" w:sz="0" w:val="none"/>
                 <w:bottom w:color="auto" w:space="0" w:sz="0" w:val="none"/>
@@ -1367,22 +1375,117 @@
                 <w:between w:color="auto" w:space="0" w:sz="0" w:val="none"/>
               </w:pBdr>
               <w:shd w:fill="ffffff" w:val="clear"/>
-              <w:spacing w:after="920" w:line="240" w:lineRule="auto"/>
-              <w:rPr>
-                <w:rFonts w:ascii="Times New Roman" w:cs="Times New Roman" w:eastAsia="Times New Roman" w:hAnsi="Times New Roman"/>
-                <w:sz w:val="24"/>
-                <w:szCs w:val="24"/>
-              </w:rPr>
-            </w:pPr>
-            <w:r>
-              <w:rPr>
-                <w:rtl w:val="0"/>
-              </w:rPr>
-            </w:r>
-          </w:p>
-          <w:p>
-            <w:pPr>
-              <w:spacing w:line="240" w:lineRule="auto"/>
+              <w:spacing w:after="0" w:afterAutospacing="0" w:line="276" w:lineRule="auto"/>
+              <w:ind w:left="720" w:hanging="360"/>
+              <w:rPr>
+                <w:rFonts w:ascii="Times New Roman" w:cs="Times New Roman" w:eastAsia="Times New Roman" w:hAnsi="Times New Roman"/>
+                <w:sz w:val="24"/>
+                <w:szCs w:val="24"/>
+                <w:u w:val="none"/>
+              </w:rPr>
+            </w:pPr>
+            <w:r>
+              <w:rPr>
+                <w:rFonts w:ascii="Times New Roman" w:cs="Times New Roman" w:eastAsia="Times New Roman" w:hAnsi="Times New Roman"/>
+                <w:sz w:val="24"/>
+                <w:szCs w:val="24"/>
+                <w:rtl w:val="0"/>
+              </w:rPr>
+              <w:t xml:space="preserve">IMDB ratings</w:t>
+            </w:r>
+          </w:p>
+          <w:p>
+            <w:pPr>
+              <w:widowControl w:val="0"/>
+              <w:numPr>
+                <w:ilvl w:val="0"/>
+                <w:numId w:val="7"/>
+              </w:numPr>
+              <w:pBdr>
+                <w:top w:color="auto" w:space="0" w:sz="0" w:val="none"/>
+                <w:bottom w:color="auto" w:space="0" w:sz="0" w:val="none"/>
+                <w:right w:color="auto" w:space="0" w:sz="0" w:val="none"/>
+                <w:between w:color="auto" w:space="0" w:sz="0" w:val="none"/>
+              </w:pBdr>
+              <w:shd w:fill="ffffff" w:val="clear"/>
+              <w:spacing w:after="0" w:afterAutospacing="0" w:line="276" w:lineRule="auto"/>
+              <w:ind w:left="720" w:hanging="360"/>
+              <w:rPr>
+                <w:rFonts w:ascii="Times New Roman" w:cs="Times New Roman" w:eastAsia="Times New Roman" w:hAnsi="Times New Roman"/>
+                <w:sz w:val="24"/>
+                <w:szCs w:val="24"/>
+                <w:u w:val="none"/>
+              </w:rPr>
+            </w:pPr>
+            <w:r>
+              <w:rPr>
+                <w:rFonts w:ascii="Times New Roman" w:cs="Times New Roman" w:eastAsia="Times New Roman" w:hAnsi="Times New Roman"/>
+                <w:sz w:val="24"/>
+                <w:szCs w:val="24"/>
+                <w:rtl w:val="0"/>
+              </w:rPr>
+              <w:t xml:space="preserve">Direct URLs to shows’ page in streaming app</w:t>
+            </w:r>
+          </w:p>
+          <w:p>
+            <w:pPr>
+              <w:widowControl w:val="0"/>
+              <w:numPr>
+                <w:ilvl w:val="0"/>
+                <w:numId w:val="7"/>
+              </w:numPr>
+              <w:pBdr>
+                <w:top w:color="auto" w:space="0" w:sz="0" w:val="none"/>
+                <w:bottom w:color="auto" w:space="0" w:sz="0" w:val="none"/>
+                <w:right w:color="auto" w:space="0" w:sz="0" w:val="none"/>
+                <w:between w:color="auto" w:space="0" w:sz="0" w:val="none"/>
+              </w:pBdr>
+              <w:shd w:fill="ffffff" w:val="clear"/>
+              <w:spacing w:after="920" w:line="276" w:lineRule="auto"/>
+              <w:ind w:left="720" w:hanging="360"/>
+              <w:rPr>
+                <w:rFonts w:ascii="Times New Roman" w:cs="Times New Roman" w:eastAsia="Times New Roman" w:hAnsi="Times New Roman"/>
+                <w:sz w:val="24"/>
+                <w:szCs w:val="24"/>
+                <w:u w:val="none"/>
+              </w:rPr>
+            </w:pPr>
+            <w:r>
+              <w:rPr>
+                <w:rFonts w:ascii="Times New Roman" w:cs="Times New Roman" w:eastAsia="Times New Roman" w:hAnsi="Times New Roman"/>
+                <w:sz w:val="24"/>
+                <w:szCs w:val="24"/>
+                <w:rtl w:val="0"/>
+              </w:rPr>
+              <w:t xml:space="preserve">Shows projected leaving date from service</w:t>
+            </w:r>
+          </w:p>
+          <w:p>
+            <w:pPr>
+              <w:widowControl w:val="0"/>
+              <w:pBdr>
+                <w:top w:color="auto" w:space="0" w:sz="0" w:val="none"/>
+                <w:bottom w:color="auto" w:space="0" w:sz="0" w:val="none"/>
+                <w:right w:color="auto" w:space="0" w:sz="0" w:val="none"/>
+                <w:between w:color="auto" w:space="0" w:sz="0" w:val="none"/>
+              </w:pBdr>
+              <w:shd w:fill="ffffff" w:val="clear"/>
+              <w:spacing w:after="920" w:line="276" w:lineRule="auto"/>
+              <w:rPr>
+                <w:rFonts w:ascii="Times New Roman" w:cs="Times New Roman" w:eastAsia="Times New Roman" w:hAnsi="Times New Roman"/>
+                <w:sz w:val="24"/>
+                <w:szCs w:val="24"/>
+              </w:rPr>
+            </w:pPr>
+            <w:r>
+              <w:rPr>
+                <w:rtl w:val="0"/>
+              </w:rPr>
+            </w:r>
+          </w:p>
+          <w:p>
+            <w:pPr>
+              <w:spacing w:line="276" w:lineRule="auto"/>
               <w:rPr>
                 <w:rFonts w:ascii="Times New Roman" w:cs="Times New Roman" w:eastAsia="Times New Roman" w:hAnsi="Times New Roman"/>
                 <w:color w:val="1d1d1d"/>
@@ -1398,7 +1501,55 @@
           </w:p>
           <w:p>
             <w:pPr>
-              <w:spacing w:line="240" w:lineRule="auto"/>
+              <w:spacing w:line="276" w:lineRule="auto"/>
+              <w:rPr>
+                <w:rFonts w:ascii="Times New Roman" w:cs="Times New Roman" w:eastAsia="Times New Roman" w:hAnsi="Times New Roman"/>
+                <w:color w:val="1d1d1d"/>
+                <w:sz w:val="24"/>
+                <w:szCs w:val="24"/>
+              </w:rPr>
+            </w:pPr>
+            <w:r>
+              <w:rPr>
+                <w:rtl w:val="0"/>
+              </w:rPr>
+            </w:r>
+          </w:p>
+          <w:p>
+            <w:pPr>
+              <w:spacing w:line="276" w:lineRule="auto"/>
+              <w:rPr>
+                <w:rFonts w:ascii="Times New Roman" w:cs="Times New Roman" w:eastAsia="Times New Roman" w:hAnsi="Times New Roman"/>
+                <w:color w:val="1d1d1d"/>
+                <w:sz w:val="24"/>
+                <w:szCs w:val="24"/>
+              </w:rPr>
+            </w:pPr>
+            <w:r>
+              <w:rPr>
+                <w:rtl w:val="0"/>
+              </w:rPr>
+            </w:r>
+          </w:p>
+          <w:p>
+            <w:pPr>
+              <w:spacing w:line="276" w:lineRule="auto"/>
+              <w:rPr>
+                <w:rFonts w:ascii="Times New Roman" w:cs="Times New Roman" w:eastAsia="Times New Roman" w:hAnsi="Times New Roman"/>
+                <w:color w:val="1d1d1d"/>
+                <w:sz w:val="24"/>
+                <w:szCs w:val="24"/>
+              </w:rPr>
+            </w:pPr>
+            <w:r>
+              <w:rPr>
+                <w:rtl w:val="0"/>
+              </w:rPr>
+            </w:r>
+          </w:p>
+          <w:p>
+            <w:pPr>
+              <w:spacing w:line="276" w:lineRule="auto"/>
               <w:rPr>
                 <w:rFonts w:ascii="Times New Roman" w:cs="Times New Roman" w:eastAsia="Times New Roman" w:hAnsi="Times New Roman"/>
                 <w:color w:val="1d1d1d"/>
@@ -1625,12 +1776,7 @@
             <w:pPr>
               <w:widowControl w:val="0"/>
               <w:ind w:left="0" w:firstLine="0"/>
-              <w:rPr>
-                <w:rFonts w:ascii="Times New Roman" w:cs="Times New Roman" w:eastAsia="Times New Roman" w:hAnsi="Times New Roman"/>
-                <w:color w:val="1d1d1d"/>
-                <w:sz w:val="24"/>
-                <w:szCs w:val="24"/>
-              </w:rPr>
+              <w:rPr/>
             </w:pPr>
             <w:r>
               <w:rPr>
@@ -1924,7 +2070,7 @@
                 <w:szCs w:val="24"/>
                 <w:rtl w:val="0"/>
               </w:rPr>
-              <w:t xml:space="preserve">Limited only to U.S. sources (other site says it can do international sources hmmmmmmmm)</w:t>
+              <w:t xml:space="preserve">Limited only to U.S. sources</w:t>
             </w:r>
             <w:r>
               <w:rPr>
@@ -1995,6 +2141,38 @@
               </w:rPr>
               <w:t xml:space="preserve">Must Request access to use API</w:t>
             </w:r>
+          </w:p>
+          <w:p>
+            <w:pPr>
+              <w:keepNext w:val="0"/>
+              <w:keepLines w:val="0"/>
+              <w:pageBreakBefore w:val="0"/>
+              <w:widowControl w:val="0"/>
+              <w:numPr>
+                <w:ilvl w:val="0"/>
+                <w:numId w:val="4"/>
+              </w:numPr>
+              <w:pBdr>
+                <w:top w:space="0" w:sz="0" w:val="nil"/>
+                <w:left w:space="0" w:sz="0" w:val="nil"/>
+                <w:bottom w:space="0" w:sz="0" w:val="nil"/>
+                <w:right w:space="0" w:sz="0" w:val="nil"/>
+                <w:between w:space="0" w:sz="0" w:val="nil"/>
+              </w:pBdr>
+              <w:shd w:fill="auto" w:val="clear"/>
+              <w:spacing w:after="0" w:before="0" w:line="240" w:lineRule="auto"/>
+              <w:ind w:left="720" w:right="0" w:hanging="360"/>
+              <w:jc w:val="left"/>
+              <w:rPr>
+                <w:u w:val="none"/>
+              </w:rPr>
+            </w:pPr>
+            <w:r>
+              <w:rPr>
+                <w:rtl w:val="0"/>
+              </w:rPr>
+              <w:t xml:space="preserve">Poor Communication within support team</w:t>
+            </w:r>
             <w:r>
               <w:rPr>
                 <w:rtl w:val="0"/>
@@ -2021,7 +2199,7 @@
               <w:rPr>
                 <w:rtl w:val="0"/>
               </w:rPr>
-              <w:t xml:space="preserve">-0.30</w:t>
+              <w:t xml:space="preserve">-0.60</w:t>
             </w:r>
           </w:p>
           <w:p>
@@ -2087,7 +2265,7 @@
                 <w:szCs w:val="24"/>
                 <w:rtl w:val="0"/>
               </w:rPr>
-              <w:t xml:space="preserve">Paid service, only one week free trial</w:t>
+              <w:t xml:space="preserve">Free tier has a limit of API requests</w:t>
             </w:r>
           </w:p>
           <w:p>
@@ -2146,7 +2324,7 @@
                 <w:szCs w:val="24"/>
                 <w:rtl w:val="0"/>
               </w:rPr>
-              <w:t xml:space="preserve">-0.30</w:t>
+              <w:t xml:space="preserve">-0.10</w:t>
             </w:r>
           </w:p>
         </w:tc>
@@ -2413,7 +2591,7 @@
                 <w:szCs w:val="24"/>
                 <w:rtl w:val="0"/>
               </w:rPr>
-              <w:t xml:space="preserve">0.30</w:t>
+              <w:t xml:space="preserve">0.0</w:t>
             </w:r>
           </w:p>
         </w:tc>
@@ -2459,7 +2637,7 @@
                 <w:szCs w:val="24"/>
                 <w:rtl w:val="0"/>
               </w:rPr>
-              <w:t xml:space="preserve">0.10</w:t>
+              <w:t xml:space="preserve">0.30</w:t>
             </w:r>
           </w:p>
         </w:tc>
@@ -2775,7 +2953,7 @@
                 <w:szCs w:val="24"/>
                 <w:rtl w:val="0"/>
               </w:rPr>
-              <w:t xml:space="preserve">2</w:t>
+              <w:t xml:space="preserve">60</w:t>
             </w:r>
           </w:p>
           <w:p>
@@ -2827,7 +3005,7 @@
                 <w:szCs w:val="24"/>
                 <w:rtl w:val="0"/>
               </w:rPr>
-              <w:t xml:space="preserve">+0.10</w:t>
+              <w:t xml:space="preserve">+0.15</w:t>
             </w:r>
           </w:p>
         </w:tc>
@@ -2911,7 +3089,7 @@
                 <w:szCs w:val="24"/>
                 <w:rtl w:val="0"/>
               </w:rPr>
-              <w:t xml:space="preserve">+0.15</w:t>
+              <w:t xml:space="preserve">+0.10</w:t>
             </w:r>
           </w:p>
         </w:tc>
@@ -3063,7 +3241,7 @@
                 <w:szCs w:val="24"/>
                 <w:rtl w:val="0"/>
               </w:rPr>
-              <w:t xml:space="preserve">One week trial, pricing negotiated afterwards</w:t>
+              <w:t xml:space="preserve">Free tier has a request limit</w:t>
             </w:r>
           </w:p>
           <w:p>
@@ -3097,7 +3275,7 @@
                 <w:szCs w:val="24"/>
                 <w:rtl w:val="0"/>
               </w:rPr>
-              <w:t xml:space="preserve">+0.05</w:t>
+              <w:t xml:space="preserve">+0.15</w:t>
             </w:r>
           </w:p>
         </w:tc>
@@ -3303,7 +3481,7 @@
                 <w:szCs w:val="24"/>
                 <w:rtl w:val="0"/>
               </w:rPr>
-              <w:t xml:space="preserve">+0.10</w:t>
+              <w:t xml:space="preserve">+0.20</w:t>
             </w:r>
           </w:p>
         </w:tc>
@@ -3335,7 +3513,7 @@
                 <w:szCs w:val="24"/>
                 <w:rtl w:val="0"/>
               </w:rPr>
-              <w:t xml:space="preserve">240 services </w:t>
+              <w:t xml:space="preserve">20 services </w:t>
             </w:r>
           </w:p>
           <w:p>
@@ -3403,7 +3581,7 @@
                 <w:szCs w:val="24"/>
                 <w:rtl w:val="0"/>
               </w:rPr>
-              <w:t xml:space="preserve">+0.20</w:t>
+              <w:t xml:space="preserve">+0.05</w:t>
             </w:r>
           </w:p>
         </w:tc>
@@ -3503,7 +3681,7 @@
                 <w:szCs w:val="24"/>
                 <w:rtl w:val="0"/>
               </w:rPr>
-              <w:t xml:space="preserve">+0.10</w:t>
+              <w:t xml:space="preserve">+0.20</w:t>
             </w:r>
           </w:p>
         </w:tc>
@@ -3598,7 +3776,7 @@
                 <w:szCs w:val="24"/>
                 <w:rtl w:val="0"/>
               </w:rPr>
-              <w:t xml:space="preserve">0.80</w:t>
+              <w:t xml:space="preserve">0.60</w:t>
             </w:r>
           </w:p>
         </w:tc>
@@ -3633,7 +3811,7 @@
                 <w:szCs w:val="24"/>
                 <w:rtl w:val="0"/>
               </w:rPr>
-              <w:t xml:space="preserve">0.45</w:t>
+              <w:t xml:space="preserve">0.65</w:t>
             </w:r>
           </w:p>
         </w:tc>
@@ -3668,7 +3846,7 @@
                 <w:szCs w:val="24"/>
                 <w:rtl w:val="0"/>
               </w:rPr>
-              <w:t xml:space="preserve">0.55</w:t>
+              <w:t xml:space="preserve">0.60</w:t>
             </w:r>
           </w:p>
         </w:tc>
@@ -3876,7 +4054,7 @@
           <w:szCs w:val="24"/>
           <w:rtl w:val="0"/>
         </w:rPr>
-        <w:t xml:space="preserve">Based on the above metrics and research, the Flixed streaming API had scored the most points during the review. As compared to the other APIs, Flixed covers the most countries, services, and continues to grow. In addition, Flixed provides metadata that streaming services do not openly provide, which is necessary for HomeView to create recommendations for users. </w:t>
+        <w:t xml:space="preserve">Based on the above metrics and research, the Streaming Availability API had scored the most points during the review. As compared to the other APIs, Streaming Availability covers a wide amount of countries and services, and is free to use. In addition, Streaming Availability gives information of actors and actresses in movies or shows, and tells when titles would be leaving. </w:t>
       </w:r>
     </w:p>
     <w:p>
@@ -3896,7 +4074,7 @@
           <w:szCs w:val="24"/>
           <w:rtl w:val="0"/>
         </w:rPr>
-        <w:t xml:space="preserve">For the first calculated subtotal, our team decided to score each API’s pros and cons. The highest possible number of points to gain from the pros would be +0.60, whereas the highest possible deduction of points from the cons would be -0.30. To calculate each option’s subtotal from the recorded pros and cons, the number of cons would be subtracted from the option’s total number of pros. In our case, Flixed API’s scored the highest (by having +0.60 pros and -0.30 cons, resulting in a subtotal score of +0.30). Following the same procedure, Watchmode’s API placed second with a subtotal of +0.20, whereas Guidebox’s API came in last, with a subtotal of +0.10.</w:t>
+        <w:t xml:space="preserve">For the first calculated subtotal, our team decided to score each API’s pros and cons. The highest possible number of points to gain from the pros would be +0.60, whereas the highest possible deduction of points from the cons would be -0.30. To calculate each option’s subtotal from the recorded pros and cons, the number of cons would be subtracted from the option’s total number of pros. In our case, Streaming Availability API’s scored the highest (by having +0.40 pros and -0.10 cons, resulting in a subtotal score of +0.30). Following the same procedure, Watchmode’s API placed second with a subtotal of +0.20, whereas Flixed’s API came in last even though it had the highest pros scoring +0.60. However, we had to deduct 0.60 from Flixed due to poor customer service, and being unable to receive an API key.</w:t>
       </w:r>
       <w:r>
         <w:rPr>
@@ -3921,7 +4099,7 @@
           <w:szCs w:val="24"/>
           <w:rtl w:val="0"/>
         </w:rPr>
-        <w:t xml:space="preserve">After calculating the subtotal, we analyzed the metrics of each option. For the number of countries the APIs support, Flixed scored +0.20 for being available to all countries whereas Watchmode scored +0.15 for supporting 4 countries, and Guidebox scored +0.10 for only supporting 2 countries. For the pricing options, Flixed is completely free giving it the highest score of +0.20. Secondly, Watchmode scored +0.10 for having a free tier and then requiring a payment of $249 a month if more services are needed. Guidebox, however, had scored +0.05 for only having a one week free trial then requiring a subscription afterwards.</w:t>
+        <w:t xml:space="preserve">After calculating the subtotal, we analyzed the metrics of each option. For the number of countries the APIs support, Flixed scored +0.20 for being available to all countries whereas Streaming Availability scored +0.15 for 60 countries, and Watchmode scored +0.10 for 4 countries. For the pricing options, Flixed is completely free giving it the highest score of +0.20. Secondly, Streaming Availability scores +0.15 for having a free tier that only allows 100 calls a day, but shuts off the service to prevent any charges due to overages. Lastly, Watchmode scored +0.10 for having a free tier and then requiring a payment of $249 a month if more services are needed. </w:t>
       </w:r>
     </w:p>
     <w:p>
@@ -3941,7 +4119,7 @@
           <w:szCs w:val="24"/>
           <w:rtl w:val="0"/>
         </w:rPr>
-        <w:t xml:space="preserve">For the last metric of number of streaming services supported, Guidebox scored +0.20 for supporting 240 services. While Flixed and Watchmode both tied in this metric with +0.10 for currently supporting 200 services.</w:t>
+        <w:t xml:space="preserve">For the last metric of number of streaming services supported, Flixed and Watchmode both tied in this metric with +0.20 for currently supporting 200 services. Streaming Availability scored +0.05 for only being able to support 20 services.</w:t>
       </w:r>
     </w:p>
     <w:p>
@@ -3961,7 +4139,7 @@
           <w:szCs w:val="24"/>
           <w:rtl w:val="0"/>
         </w:rPr>
-        <w:t xml:space="preserve">After calculating the subtotal and metrics from each framework, the highest possible scoring was a 1.20. Flixed’s API scored the highest, with a score of 0.80, whereas Watchmode’s API scored 0.55, and Guidebox’s API 0.45. As a conclusion, based on its metrics and pros and cons, our team conclusively and unanimously decided to utilize Flixed’s API to gather data from streaming services.</w:t>
+        <w:t xml:space="preserve">After calculating the subtotal and metrics from each API, the highest possible scoring was a 1.20. Streaming Availability’s API scored the highest, with a score of 0.65, whereas both Flixed and Watchmode’s API scored 0.60,. As a conclusion, based on its metrics and pros and cons, our team conclusively and unanimously decided to utilize Streaming Availability’s API to gather data from streaming services.</w:t>
       </w:r>
     </w:p>
     <w:p>
@@ -4196,6 +4374,34 @@
             <w:rtl w:val="0"/>
           </w:rPr>
           <w:t xml:space="preserve">https://api.watchmode.com/</w:t>
+        </w:r>
+      </w:hyperlink>
+      <w:r>
+        <w:rPr>
+          <w:rtl w:val="0"/>
+        </w:rPr>
+      </w:r>
+    </w:p>
+    <w:p>
+      <w:pPr>
+        <w:ind w:left="0" w:firstLine="0"/>
+        <w:rPr>
+          <w:rFonts w:ascii="Times New Roman" w:cs="Times New Roman" w:eastAsia="Times New Roman" w:hAnsi="Times New Roman"/>
+          <w:sz w:val="24"/>
+          <w:szCs w:val="24"/>
+        </w:rPr>
+      </w:pPr>
+      <w:hyperlink r:id="rId11">
+        <w:r>
+          <w:rPr>
+            <w:rFonts w:ascii="Times New Roman" w:cs="Times New Roman" w:eastAsia="Times New Roman" w:hAnsi="Times New Roman"/>
+            <w:color w:val="1155cc"/>
+            <w:sz w:val="24"/>
+            <w:szCs w:val="24"/>
+            <w:u w:val="single"/>
+            <w:rtl w:val="0"/>
+          </w:rPr>
+          <w:t xml:space="preserve">https://rapidapi.com/movie-of-the-night-movie-of-the-night-default/api/streaming-availability/</w:t>
         </w:r>
       </w:hyperlink>
       <w:r>

</xml_diff>